<commit_message>
finished gw tables and graphs and markdown file.
</commit_message>
<xml_diff>
--- a/reports/graphsandtables2020.docx
+++ b/reports/graphsandtables2020.docx
@@ -53,7 +53,7 @@
         <w:pStyle w:val="Date"/>
       </w:pPr>
       <w:r>
-        <w:t xml:space="preserve">12/22/2020</w:t>
+        <w:t xml:space="preserve">12/23/2020</w:t>
       </w:r>
     </w:p>
     <w:p>
@@ -29329,6 +29329,53 @@
                   </pic:nvPicPr>
                   <pic:blipFill>
                     <a:blip r:embed="rId11"/>
+                    <a:srcRect/>
+                    <a:stretch>
+                      <a:fillRect/>
+                    </a:stretch>
+                  </pic:blipFill>
+                  <pic:spPr bwMode="auto">
+                    <a:xfrm>
+                      <a:off x="0" y="0"/>
+                      <a:ext cx="63500" cy="50800"/>
+                    </a:xfrm>
+                    <a:prstGeom prst="rect">
+                      <a:avLst/>
+                    </a:prstGeom>
+                    <a:noFill/>
+                  </pic:spPr>
+                </pic:pic>
+              </a:graphicData>
+            </a:graphic>
+          </wp:inline>
+        </w:drawing>
+      </w:r>
+    </w:p>
+    <w:p>
+      <w:pPr>
+        <w:jc w:val="center"/>
+        <w:pStyle w:val="Figure"/>
+      </w:pPr>
+      <w:r>
+        <w:rPr/>
+        <w:drawing>
+          <wp:inline distT="0" distB="0" distL="0" distR="0">
+            <wp:extent cx="4572000" cy="3657600"/>
+            <wp:docPr id="3" name=""/>
+            <wp:cNvGraphicFramePr>
+              <a:graphicFrameLocks xmlns:a="http://schemas.openxmlformats.org/drawingml/2006/main" noChangeAspect="1"/>
+            </wp:cNvGraphicFramePr>
+            <a:graphic xmlns:a="http://schemas.openxmlformats.org/drawingml/2006/main">
+              <a:graphicData uri="http://schemas.openxmlformats.org/drawingml/2006/picture">
+                <pic:pic xmlns:pic="http://schemas.openxmlformats.org/drawingml/2006/picture">
+                  <pic:nvPicPr>
+                    <pic:cNvPr id="4" name=""/>
+                    <pic:cNvPicPr>
+                      <a:picLocks noChangeAspect="1" noChangeArrowheads="1"/>
+                    </pic:cNvPicPr>
+                  </pic:nvPicPr>
+                  <pic:blipFill>
+                    <a:blip r:embed="rId12"/>
                     <a:srcRect/>
                     <a:stretch>
                       <a:fillRect/>

</xml_diff>